<commit_message>
Chung Final use case 5
</commit_message>
<xml_diff>
--- a/Use_Case_5.docx
+++ b/Use_Case_5.docx
@@ -712,6 +712,9 @@
                     <w:t xml:space="preserve"> tính năng</w:t>
                   </w:r>
                   <w:r>
+                    <w:t xml:space="preserve"> thêm sản phẩm </w:t>
+                  </w:r>
+                  <w:r>
                     <w:t>.</w:t>
                   </w:r>
                 </w:p>
@@ -727,7 +730,7 @@
                       <w:b/>
                       <w:lang w:val="en-US"/>
                     </w:rPr>
-                    <w:t>A1, A2, A3</w:t>
+                    <w:t>A1,A2,A3</w:t>
                   </w:r>
                 </w:p>
               </w:tc>
@@ -779,13 +782,326 @@
                   <w:shd w:val="clear" w:color="auto" w:fill="auto"/>
                 </w:tcPr>
                 <w:p>
-                  <w:pPr>
-                    <w:rPr>
-                      <w:b/>
-                    </w:rPr>
-                  </w:pPr>
-                  <w:r>
-                    <w:t>4. Hệ thống hiển thị mặt hàng tương ứng.</w:t>
+                  <w:r>
+                    <w:t>4. Hệ thống yêu cầ</w:t>
+                  </w:r>
+                  <w:r>
+                    <w:t xml:space="preserve">u ghi thông tin </w:t>
+                  </w:r>
+                  <w:r>
+                    <w:t>sản phẩm</w:t>
+                  </w:r>
+                  <w:r>
+                    <w:t>.</w:t>
+                  </w:r>
+                </w:p>
+              </w:tc>
+            </w:tr>
+            <w:tr>
+              <w:trPr>
+                <w:trHeight w:val="330"/>
+              </w:trPr>
+              <w:tc>
+                <w:tcPr>
+                  <w:tcW w:w="2266" w:type="dxa"/>
+                  <w:tcBorders>
+                    <w:bottom w:val="single" w:sz="4" w:space="0" w:color="auto"/>
+                  </w:tcBorders>
+                  <w:shd w:val="clear" w:color="auto" w:fill="auto"/>
+                </w:tcPr>
+                <w:p>
+                  <w:pPr>
+                    <w:rPr>
+                      <w:b/>
+                    </w:rPr>
+                  </w:pPr>
+                </w:p>
+              </w:tc>
+              <w:tc>
+                <w:tcPr>
+                  <w:tcW w:w="4110" w:type="dxa"/>
+                  <w:shd w:val="clear" w:color="auto" w:fill="auto"/>
+                </w:tcPr>
+                <w:p>
+                  <w:pPr>
+                    <w:rPr>
+                      <w:bCs/>
+                    </w:rPr>
+                  </w:pPr>
+                  <w:r>
+                    <w:rPr>
+                      <w:bCs/>
+                    </w:rPr>
+                    <w:t>5. Người dùng nhập thông tin sản phẩm.</w:t>
+                  </w:r>
+                </w:p>
+              </w:tc>
+              <w:tc>
+                <w:tcPr>
+                  <w:tcW w:w="4572" w:type="dxa"/>
+                  <w:shd w:val="clear" w:color="auto" w:fill="auto"/>
+                </w:tcPr>
+                <w:p/>
+              </w:tc>
+            </w:tr>
+            <w:tr>
+              <w:trPr>
+                <w:trHeight w:val="330"/>
+              </w:trPr>
+              <w:tc>
+                <w:tcPr>
+                  <w:tcW w:w="2266" w:type="dxa"/>
+                  <w:tcBorders>
+                    <w:bottom w:val="single" w:sz="4" w:space="0" w:color="auto"/>
+                  </w:tcBorders>
+                  <w:shd w:val="clear" w:color="auto" w:fill="auto"/>
+                </w:tcPr>
+                <w:p>
+                  <w:pPr>
+                    <w:rPr>
+                      <w:b/>
+                    </w:rPr>
+                  </w:pPr>
+                </w:p>
+              </w:tc>
+              <w:tc>
+                <w:tcPr>
+                  <w:tcW w:w="4110" w:type="dxa"/>
+                  <w:shd w:val="clear" w:color="auto" w:fill="auto"/>
+                </w:tcPr>
+                <w:p>
+                  <w:pPr>
+                    <w:rPr>
+                      <w:bCs/>
+                    </w:rPr>
+                  </w:pPr>
+                </w:p>
+              </w:tc>
+              <w:tc>
+                <w:tcPr>
+                  <w:tcW w:w="4572" w:type="dxa"/>
+                  <w:shd w:val="clear" w:color="auto" w:fill="auto"/>
+                </w:tcPr>
+                <w:p>
+                  <w:r>
+                    <w:t>6. Hệ thống kiểm tra xem có lỗi hay không.</w:t>
+                  </w:r>
+                </w:p>
+                <w:p>
+                  <w:pPr>
+                    <w:rPr>
+                      <w:b/>
+                      <w:lang w:val="en-US"/>
+                    </w:rPr>
+                  </w:pPr>
+                  <w:r>
+                    <w:rPr>
+                      <w:b/>
+                      <w:lang w:val="en-US"/>
+                    </w:rPr>
+                    <w:t>E4</w:t>
+                  </w:r>
+                </w:p>
+              </w:tc>
+            </w:tr>
+            <w:tr>
+              <w:trPr>
+                <w:trHeight w:val="330"/>
+              </w:trPr>
+              <w:tc>
+                <w:tcPr>
+                  <w:tcW w:w="2266" w:type="dxa"/>
+                  <w:tcBorders>
+                    <w:bottom w:val="single" w:sz="4" w:space="0" w:color="auto"/>
+                  </w:tcBorders>
+                  <w:shd w:val="clear" w:color="auto" w:fill="auto"/>
+                </w:tcPr>
+                <w:p>
+                  <w:pPr>
+                    <w:rPr>
+                      <w:b/>
+                    </w:rPr>
+                  </w:pPr>
+                </w:p>
+              </w:tc>
+              <w:tc>
+                <w:tcPr>
+                  <w:tcW w:w="4110" w:type="dxa"/>
+                  <w:shd w:val="clear" w:color="auto" w:fill="auto"/>
+                </w:tcPr>
+                <w:p>
+                  <w:pPr>
+                    <w:rPr>
+                      <w:bCs/>
+                    </w:rPr>
+                  </w:pPr>
+                </w:p>
+              </w:tc>
+              <w:tc>
+                <w:tcPr>
+                  <w:tcW w:w="4572" w:type="dxa"/>
+                  <w:shd w:val="clear" w:color="auto" w:fill="auto"/>
+                </w:tcPr>
+                <w:p>
+                  <w:r>
+                    <w:t>7. Hệ thống yêu cầu đồng ý lưu thay đổi.</w:t>
+                  </w:r>
+                </w:p>
+              </w:tc>
+            </w:tr>
+            <w:tr>
+              <w:trPr>
+                <w:trHeight w:val="330"/>
+              </w:trPr>
+              <w:tc>
+                <w:tcPr>
+                  <w:tcW w:w="2266" w:type="dxa"/>
+                  <w:tcBorders>
+                    <w:bottom w:val="single" w:sz="4" w:space="0" w:color="auto"/>
+                  </w:tcBorders>
+                  <w:shd w:val="clear" w:color="auto" w:fill="auto"/>
+                </w:tcPr>
+                <w:p>
+                  <w:pPr>
+                    <w:rPr>
+                      <w:b/>
+                    </w:rPr>
+                  </w:pPr>
+                </w:p>
+              </w:tc>
+              <w:tc>
+                <w:tcPr>
+                  <w:tcW w:w="4110" w:type="dxa"/>
+                  <w:shd w:val="clear" w:color="auto" w:fill="auto"/>
+                </w:tcPr>
+                <w:p>
+                  <w:pPr>
+                    <w:rPr>
+                      <w:bCs/>
+                      <w:lang w:val="en-US"/>
+                    </w:rPr>
+                  </w:pPr>
+                  <w:r>
+                    <w:rPr>
+                      <w:bCs/>
+                    </w:rPr>
+                    <w:t>8. N</w:t>
+                  </w:r>
+                  <w:proofErr w:type="spellStart"/>
+                  <w:r>
+                    <w:rPr>
+                      <w:bCs/>
+                      <w:lang w:val="en-US"/>
+                    </w:rPr>
+                    <w:t>gười</w:t>
+                  </w:r>
+                  <w:proofErr w:type="spellEnd"/>
+                  <w:r>
+                    <w:rPr>
+                      <w:bCs/>
+                      <w:lang w:val="en-US"/>
+                    </w:rPr>
+                    <w:t xml:space="preserve"> </w:t>
+                  </w:r>
+                  <w:proofErr w:type="spellStart"/>
+                  <w:r>
+                    <w:rPr>
+                      <w:bCs/>
+                      <w:lang w:val="en-US"/>
+                    </w:rPr>
+                    <w:t>dùng</w:t>
+                  </w:r>
+                  <w:proofErr w:type="spellEnd"/>
+                  <w:r>
+                    <w:rPr>
+                      <w:bCs/>
+                      <w:lang w:val="en-US"/>
+                    </w:rPr>
+                    <w:t xml:space="preserve"> </w:t>
+                  </w:r>
+                  <w:proofErr w:type="spellStart"/>
+                  <w:r>
+                    <w:rPr>
+                      <w:bCs/>
+                      <w:lang w:val="en-US"/>
+                    </w:rPr>
+                    <w:t>xác</w:t>
+                  </w:r>
+                  <w:proofErr w:type="spellEnd"/>
+                  <w:r>
+                    <w:rPr>
+                      <w:bCs/>
+                      <w:lang w:val="en-US"/>
+                    </w:rPr>
+                    <w:t xml:space="preserve"> </w:t>
+                  </w:r>
+                  <w:proofErr w:type="spellStart"/>
+                  <w:r>
+                    <w:rPr>
+                      <w:bCs/>
+                      <w:lang w:val="en-US"/>
+                    </w:rPr>
+                    <w:t>nhận</w:t>
+                  </w:r>
+                  <w:proofErr w:type="spellEnd"/>
+                  <w:r>
+                    <w:rPr>
+                      <w:bCs/>
+                      <w:lang w:val="en-US"/>
+                    </w:rPr>
+                    <w:t>.</w:t>
+                  </w:r>
+                </w:p>
+              </w:tc>
+              <w:tc>
+                <w:tcPr>
+                  <w:tcW w:w="4572" w:type="dxa"/>
+                  <w:shd w:val="clear" w:color="auto" w:fill="auto"/>
+                </w:tcPr>
+                <w:p/>
+              </w:tc>
+            </w:tr>
+            <w:tr>
+              <w:trPr>
+                <w:trHeight w:val="330"/>
+              </w:trPr>
+              <w:tc>
+                <w:tcPr>
+                  <w:tcW w:w="2266" w:type="dxa"/>
+                  <w:tcBorders>
+                    <w:bottom w:val="single" w:sz="4" w:space="0" w:color="auto"/>
+                  </w:tcBorders>
+                  <w:shd w:val="clear" w:color="auto" w:fill="auto"/>
+                </w:tcPr>
+                <w:p>
+                  <w:pPr>
+                    <w:rPr>
+                      <w:b/>
+                    </w:rPr>
+                  </w:pPr>
+                </w:p>
+              </w:tc>
+              <w:tc>
+                <w:tcPr>
+                  <w:tcW w:w="4110" w:type="dxa"/>
+                  <w:shd w:val="clear" w:color="auto" w:fill="auto"/>
+                </w:tcPr>
+                <w:p>
+                  <w:pPr>
+                    <w:rPr>
+                      <w:bCs/>
+                    </w:rPr>
+                  </w:pPr>
+                </w:p>
+              </w:tc>
+              <w:tc>
+                <w:tcPr>
+                  <w:tcW w:w="4572" w:type="dxa"/>
+                  <w:shd w:val="clear" w:color="auto" w:fill="auto"/>
+                </w:tcPr>
+                <w:p>
+                  <w:r>
+                    <w:t>9. Hệ thống cập nhật thông tin sản phẩm.</w:t>
                   </w:r>
                 </w:p>
               </w:tc>
@@ -962,7 +1278,90 @@
                     <w:t xml:space="preserve"> hay N</w:t>
                   </w:r>
                   <w:r>
-                    <w:t xml:space="preserve">ội dung trống thì sẽ hiện thị thông báo yêu cấu người dùng điền đầy đủ thông tin hoặc hủy báo cáo. </w:t>
+                    <w:t>ội dung trống thì sẽ hiện thị thông báo yêu cấu người dùng điền đầy đủ thông tin hoặc hủy báo cáo.</w:t>
+                  </w:r>
+                </w:p>
+                <w:p>
+                  <w:r>
+                    <w:rPr>
+                      <w:lang w:val="en-US"/>
+                    </w:rPr>
+                    <w:t xml:space="preserve">E4 </w:t>
+                  </w:r>
+                  <w:proofErr w:type="spellStart"/>
+                  <w:r>
+                    <w:rPr>
+                      <w:lang w:val="en-US"/>
+                    </w:rPr>
+                    <w:t>Yêu</w:t>
+                  </w:r>
+                  <w:proofErr w:type="spellEnd"/>
+                  <w:r>
+                    <w:rPr>
+                      <w:lang w:val="en-US"/>
+                    </w:rPr>
+                    <w:t xml:space="preserve"> </w:t>
+                  </w:r>
+                  <w:proofErr w:type="spellStart"/>
+                  <w:r>
+                    <w:rPr>
+                      <w:lang w:val="en-US"/>
+                    </w:rPr>
+                    <w:t>cầu</w:t>
+                  </w:r>
+                  <w:proofErr w:type="spellEnd"/>
+                  <w:r>
+                    <w:rPr>
+                      <w:lang w:val="en-US"/>
+                    </w:rPr>
+                    <w:t xml:space="preserve"> </w:t>
+                  </w:r>
+                  <w:proofErr w:type="spellStart"/>
+                  <w:r>
+                    <w:rPr>
+                      <w:lang w:val="en-US"/>
+                    </w:rPr>
+                    <w:t>nhập</w:t>
+                  </w:r>
+                  <w:proofErr w:type="spellEnd"/>
+                  <w:r>
+                    <w:rPr>
+                      <w:lang w:val="en-US"/>
+                    </w:rPr>
+                    <w:t xml:space="preserve"> </w:t>
+                  </w:r>
+                  <w:proofErr w:type="spellStart"/>
+                  <w:r>
+                    <w:rPr>
+                      <w:lang w:val="en-US"/>
+                    </w:rPr>
+                    <w:t>lại</w:t>
+                  </w:r>
+                  <w:proofErr w:type="spellEnd"/>
+                  <w:r>
+                    <w:rPr>
+                      <w:lang w:val="en-US"/>
+                    </w:rPr>
+                    <w:t xml:space="preserve"> </w:t>
+                  </w:r>
+                  <w:proofErr w:type="spellStart"/>
+                  <w:r>
+                    <w:rPr>
+                      <w:lang w:val="en-US"/>
+                    </w:rPr>
+                    <w:t>thông</w:t>
+                  </w:r>
+                  <w:proofErr w:type="spellEnd"/>
+                  <w:r>
+                    <w:rPr>
+                      <w:lang w:val="en-US"/>
+                    </w:rPr>
+                    <w:t xml:space="preserve"> tin</w:t>
+                  </w:r>
+                  <w:bookmarkStart w:id="0" w:name="_GoBack"/>
+                  <w:bookmarkEnd w:id="0"/>
+                  <w:r>
+                    <w:t xml:space="preserve"> </w:t>
                   </w:r>
                 </w:p>
               </w:tc>
@@ -1222,8 +1621,6 @@
                     </w:rPr>
                     <w:t>Activity Diagram:</w:t>
                   </w:r>
-                  <w:bookmarkStart w:id="0" w:name="_GoBack"/>
-                  <w:bookmarkEnd w:id="0"/>
                 </w:p>
                 <w:p>
                   <w:pPr>
@@ -1432,7 +1829,56 @@
       </w:tr>
     </w:tbl>
     <w:p/>
-    <w:p/>
+    <w:p>
+      <w:r>
+        <w:rPr>
+          <w:noProof/>
+          <w:lang w:eastAsia="vi-VN"/>
+        </w:rPr>
+        <w:lastRenderedPageBreak/>
+        <w:drawing>
+          <wp:inline distT="0" distB="0" distL="0" distR="0">
+            <wp:extent cx="6600825" cy="9095105"/>
+            <wp:effectExtent l="0" t="0" r="9525" b="0"/>
+            <wp:docPr id="2" name="Picture 2"/>
+            <wp:cNvGraphicFramePr>
+              <a:graphicFrameLocks xmlns:a="http://schemas.openxmlformats.org/drawingml/2006/main" noChangeAspect="1"/>
+            </wp:cNvGraphicFramePr>
+            <a:graphic xmlns:a="http://schemas.openxmlformats.org/drawingml/2006/main">
+              <a:graphicData uri="http://schemas.openxmlformats.org/drawingml/2006/picture">
+                <pic:pic xmlns:pic="http://schemas.openxmlformats.org/drawingml/2006/picture">
+                  <pic:nvPicPr>
+                    <pic:cNvPr id="2" name="QL_HangHoa.png"/>
+                    <pic:cNvPicPr/>
+                  </pic:nvPicPr>
+                  <pic:blipFill>
+                    <a:blip r:embed="rId9">
+                      <a:extLst>
+                        <a:ext uri="{28A0092B-C50C-407E-A947-70E740481C1C}">
+                          <a14:useLocalDpi xmlns:a14="http://schemas.microsoft.com/office/drawing/2010/main" val="0"/>
+                        </a:ext>
+                      </a:extLst>
+                    </a:blip>
+                    <a:stretch>
+                      <a:fillRect/>
+                    </a:stretch>
+                  </pic:blipFill>
+                  <pic:spPr>
+                    <a:xfrm>
+                      <a:off x="0" y="0"/>
+                      <a:ext cx="6607730" cy="9104619"/>
+                    </a:xfrm>
+                    <a:prstGeom prst="rect">
+                      <a:avLst/>
+                    </a:prstGeom>
+                  </pic:spPr>
+                </pic:pic>
+              </a:graphicData>
+            </a:graphic>
+          </wp:inline>
+        </w:drawing>
+      </w:r>
+    </w:p>
     <w:sectPr>
       <w:pgSz w:w="12240" w:h="15840"/>
       <w:pgMar w:top="1440" w:right="1440" w:bottom="1440" w:left="1440" w:header="720" w:footer="720" w:gutter="0"/>
@@ -3031,7 +3477,7 @@
 </file>
 
 <file path=customXml/itemProps2.xml><?xml version="1.0" encoding="utf-8"?>
-<ds:datastoreItem xmlns:ds="http://schemas.openxmlformats.org/officeDocument/2006/customXml" ds:itemID="{852FF8D3-8320-4FA9-8C9A-6341FFB3157A}">
+<ds:datastoreItem xmlns:ds="http://schemas.openxmlformats.org/officeDocument/2006/customXml" ds:itemID="{6886DEF5-A1BC-4D66-86E1-463397297F99}">
   <ds:schemaRefs>
     <ds:schemaRef ds:uri="http://schemas.openxmlformats.org/officeDocument/2006/bibliography"/>
   </ds:schemaRefs>

</xml_diff>